<commit_message>
Corrected bugs, inserted new ones
</commit_message>
<xml_diff>
--- a/resume.docx
+++ b/resume.docx
@@ -2,182 +2,366 @@
 <file path=word/document.xml><?xml version="1.0" encoding="utf-8"?>
 <w:document xmlns:w="http://schemas.openxmlformats.org/wordprocessingml/2006/main" xmlns:m="http://schemas.openxmlformats.org/officeDocument/2006/math" xmlns:r="http://schemas.openxmlformats.org/officeDocument/2006/relationships" xmlns:o="urn:schemas-microsoft-com:office:office" xmlns:v="urn:schemas-microsoft-com:vml" xmlns:w10="urn:schemas-microsoft-com:office:word" xmlns:a="http://schemas.openxmlformats.org/drawingml/2006/main" xmlns:pic="http://schemas.openxmlformats.org/drawingml/2006/picture" xmlns:wp="http://schemas.openxmlformats.org/drawingml/2006/wordprocessingDrawing">
   <w:body>
-    <w:bookmarkStart w:id="21" w:name="grégory-vaumourin"/>
     <w:p>
       <w:pPr>
         <w:pStyle w:val="Heading1"/>
       </w:pPr>
+      <w:bookmarkStart w:id="21" w:name="grégory-vaumourin"/>
+      <w:bookmarkEnd w:id="21"/>
       <w:r>
         <w:t xml:space="preserve">Grégory Vaumourin</w:t>
       </w:r>
     </w:p>
-    <w:bookmarkEnd w:id="21"/>
-    <w:p>
-      <w:r>
-        <w:pict>
-          <v:rect style="width:0;height:1.5pt" o:hralign="center" o:hrstd="t" o:hr="t"/>
-        </w:pict>
-      </w:r>
-    </w:p>
-    <w:p>
-      <w:pPr>
-        <w:pStyle w:val="BlockQuote"/>
-      </w:pPr>
-      <w:r>
-        <w:t xml:space="preserve">PhD Student at CEA-LIST and INRIA Bordeaux (France)</w:t>
-      </w:r>
-    </w:p>
-    <w:bookmarkStart w:id="22" w:name="topic-of-research"/>
+    <w:p>
+      <w:pPr>
+        <w:pStyle w:val="BlockText"/>
+      </w:pPr>
+      <w:r>
+        <w:t xml:space="preserve">Associated Researcher in Computer Architecture at Uppsala University (Sweden)</w:t>
+      </w:r>
+    </w:p>
     <w:p>
       <w:pPr>
         <w:pStyle w:val="Heading2"/>
       </w:pPr>
+      <w:bookmarkStart w:id="22" w:name="topic-of-research"/>
+      <w:bookmarkEnd w:id="22"/>
       <w:r>
         <w:t xml:space="preserve">Topic of Research</w:t>
       </w:r>
     </w:p>
-    <w:bookmarkEnd w:id="22"/>
     <w:p>
       <w:pPr>
         <w:pStyle w:val="Compact"/>
         <w:numPr>
-          <w:numId w:val="2"/>
+          <w:numId w:val="1001"/>
           <w:ilvl w:val="0"/>
         </w:numPr>
       </w:pPr>
       <w:r>
-        <w:t xml:space="preserve">Memory Systems : Cache Managemement Techniques for Energy Consumption Reduction and Cache Coherence Optimizations</w:t>
+        <w:t xml:space="preserve">Emerging non-volatile memory technologies</w:t>
       </w:r>
     </w:p>
     <w:p>
       <w:pPr>
         <w:pStyle w:val="Compact"/>
         <w:numPr>
-          <w:numId w:val="2"/>
+          <w:numId w:val="1001"/>
           <w:ilvl w:val="0"/>
         </w:numPr>
       </w:pPr>
       <w:r>
-        <w:t xml:space="preserve">Compilation analysis and data locality optimization in GCC</w:t>
+        <w:t xml:space="preserve">Memory systems optimizations including cache designs, data locality and coherence optimizations</w:t>
       </w:r>
     </w:p>
     <w:p>
       <w:pPr>
         <w:pStyle w:val="Compact"/>
         <w:numPr>
-          <w:numId w:val="2"/>
+          <w:numId w:val="1001"/>
           <w:ilvl w:val="0"/>
         </w:numPr>
       </w:pPr>
       <w:r>
-        <w:t xml:space="preserve">Data locality metrics for working set analysis</w:t>
+        <w:t xml:space="preserve">Compilation analysis and data locality optimization</w:t>
       </w:r>
     </w:p>
     <w:p>
       <w:pPr>
         <w:pStyle w:val="Compact"/>
         <w:numPr>
-          <w:numId w:val="2"/>
+          <w:numId w:val="1001"/>
           <w:ilvl w:val="0"/>
         </w:numPr>
       </w:pPr>
       <w:r>
-        <w:t xml:space="preserve">Simulations and energy consumption modeling of the memory hierarchy in Gem5</w:t>
+        <w:t xml:space="preserve">Computer-system architecture modeling and simulation</w:t>
+      </w:r>
+    </w:p>
+    <w:p>
+      <w:pPr>
+        <w:pStyle w:val="Heading2"/>
+      </w:pPr>
+      <w:bookmarkStart w:id="23" w:name="education"/>
+      <w:bookmarkEnd w:id="23"/>
+      <w:r>
+        <w:t xml:space="preserve">Education</w:t>
+      </w:r>
+    </w:p>
+    <w:p>
+      <w:pPr>
+        <w:pStyle w:val="DefinitionTerm"/>
+      </w:pPr>
+      <w:r>
+        <w:t xml:space="preserve">2017-2019</w:t>
       </w:r>
     </w:p>
     <w:p>
       <w:pPr>
         <w:pStyle w:val="Compact"/>
-        <w:numPr>
-          <w:numId w:val="2"/>
-          <w:ilvl w:val="0"/>
-        </w:numPr>
-      </w:pPr>
-      <w:r>
-        <w:t xml:space="preserve">Emerging memory technologies</w:t>
-      </w:r>
-    </w:p>
-    <w:bookmarkStart w:id="23" w:name="education"/>
-    <w:p>
-      <w:pPr>
-        <w:pStyle w:val="Heading2"/>
-      </w:pPr>
-      <w:r>
-        <w:t xml:space="preserve">Education</w:t>
-      </w:r>
-    </w:p>
-    <w:bookmarkEnd w:id="23"/>
-    <w:p>
-      <w:pPr>
-        <w:pStyle w:val="DefinitionTerm"/>
-      </w:pPr>
-      <w:r>
-        <w:t xml:space="preserve">2013-Now</w:t>
-      </w:r>
-    </w:p>
-    <w:p>
-      <w:pPr>
         <w:pStyle w:val="Definition"/>
       </w:pPr>
       <w:r>
         <w:rPr>
           <w:b/>
         </w:rPr>
-        <w:t xml:space="preserve">PhD student</w:t>
-      </w:r>
-      <w:r>
-        <w:t xml:space="preserve"> </w:t>
-      </w:r>
-      <w:r>
-        <w:t xml:space="preserve">at CEA, Architecture and IC Design, Embedded Software Department – Saclay (France) and INRIA Bordeaux (France)</w:t>
-      </w:r>
-      <w:r>
-        <w:br w:type="textWrapping"/>
-      </w:r>
-      <w:r>
-        <w:rPr>
-          <w:i/>
-        </w:rPr>
-        <w:t xml:space="preserve">Subject :</w:t>
-      </w:r>
-      <w:r>
-        <w:t xml:space="preserve"> </w:t>
-      </w:r>
-      <w:r>
-        <w:t xml:space="preserve">Hybrid Memory Hierarchy and dynamic data management for embedded multi-core architectures</w:t>
-      </w:r>
-    </w:p>
-    <w:p>
-      <w:pPr>
-        <w:pStyle w:val="DefinitionTerm"/>
-      </w:pPr>
-      <w:r>
-        <w:t xml:space="preserve">2013</w:t>
-      </w:r>
-    </w:p>
-    <w:p>
-      <w:pPr>
-        <w:pStyle w:val="Definition"/>
-      </w:pPr>
-      <w:r>
-        <w:rPr>
-          <w:b/>
-        </w:rPr>
-        <w:t xml:space="preserve">Internship at CEA-LETI</w:t>
-      </w:r>
-      <w:r>
-        <w:t xml:space="preserve"> </w:t>
-      </w:r>
-      <w:r>
-        <w:t xml:space="preserve">: Participation in the national research project</w:t>
-      </w:r>
-      <w:r>
-        <w:t xml:space="preserve"> </w:t>
+        <w:t xml:space="preserve">Associated Researcher</w:t>
+      </w:r>
+      <w:r>
+        <w:t xml:space="preserve"> </w:t>
+      </w:r>
+      <w:r>
+        <w:t xml:space="preserve">in the Uppsala Architecture Research Team (</w:t>
       </w:r>
       <w:hyperlink r:id="rId24">
         <w:r>
           <w:rPr>
-            <w:rStyle w:val="Link"/>
+            <w:rStyle w:val="Hyperlink"/>
+          </w:rPr>
+          <w:t xml:space="preserve">UART</w:t>
+        </w:r>
+      </w:hyperlink>
+      <w:r>
+        <w:t xml:space="preserve">), Uppsala University (Sweden)</w:t>
+      </w:r>
+      <w:r>
+        <w:br w:type="textWrapping"/>
+      </w:r>
+      <w:r>
+        <w:rPr>
+          <w:i/>
+          <w:b/>
+        </w:rPr>
+        <w:t xml:space="preserve">Description:</w:t>
+      </w:r>
+      <w:r>
+        <w:t xml:space="preserve"> </w:t>
+      </w:r>
+      <w:r>
+        <w:t xml:space="preserve">Analyzing the opportunity of the new non-volatile memories technologies (NVM) for cache-based memory systems both in hardware and software point of views with Pr. Black-Schaffer and Pr. Jimborean.</w:t>
+      </w:r>
+    </w:p>
+    <w:p>
+      <w:pPr>
+        <w:pStyle w:val="DefinitionTerm"/>
+      </w:pPr>
+      <w:r>
+        <w:t xml:space="preserve">2013-2016</w:t>
+      </w:r>
+    </w:p>
+    <w:p>
+      <w:pPr>
+        <w:pStyle w:val="Compact"/>
+        <w:pStyle w:val="Definition"/>
+      </w:pPr>
+      <w:r>
+        <w:rPr>
+          <w:b/>
+        </w:rPr>
+        <w:t xml:space="preserve">PhD Degree in Electrical Engineering</w:t>
+      </w:r>
+      <w:r>
+        <w:t xml:space="preserve"> </w:t>
+      </w:r>
+      <w:r>
+        <w:t xml:space="preserve">from the University of Bordeaux (France).</w:t>
+      </w:r>
+      <w:r>
+        <w:br w:type="textWrapping"/>
+      </w:r>
+      <w:r>
+        <w:rPr>
+          <w:i/>
+          <w:b/>
+        </w:rPr>
+        <w:t xml:space="preserve">Description:</w:t>
+      </w:r>
+      <w:r>
+        <w:t xml:space="preserve"> </w:t>
+      </w:r>
+      <w:r>
+        <w:t xml:space="preserve">Hardware/Software co-design for data locality and coherence optimization in memory system for energy efficiency</w:t>
+      </w:r>
+      <w:r>
+        <w:br w:type="textWrapping"/>
+      </w:r>
+      <w:r>
+        <w:t xml:space="preserve">Thesis done under the supervision Pr.</w:t>
+      </w:r>
+      <w:r>
+        <w:t xml:space="preserve"> </w:t>
+      </w:r>
+      <w:hyperlink r:id="rId25">
+        <w:r>
+          <w:rPr>
+            <w:rStyle w:val="Hyperlink"/>
+          </w:rPr>
+          <w:t xml:space="preserve">Denis Barthou</w:t>
+        </w:r>
+      </w:hyperlink>
+      <w:r>
+        <w:t xml:space="preserve"> </w:t>
+      </w:r>
+      <w:r>
+        <w:t xml:space="preserve">and Thomas Dombek at</w:t>
+      </w:r>
+      <w:r>
+        <w:t xml:space="preserve"> </w:t>
+      </w:r>
+      <w:hyperlink r:id="rId26">
+        <w:r>
+          <w:rPr>
+            <w:rStyle w:val="Hyperlink"/>
+          </w:rPr>
+          <w:t xml:space="preserve">CEA LIST</w:t>
+        </w:r>
+      </w:hyperlink>
+      <w:r>
+        <w:t xml:space="preserve"> </w:t>
+      </w:r>
+      <w:r>
+        <w:t xml:space="preserve">and</w:t>
+      </w:r>
+      <w:r>
+        <w:t xml:space="preserve"> </w:t>
+      </w:r>
+      <w:hyperlink r:id="rId27">
+        <w:r>
+          <w:rPr>
+            <w:rStyle w:val="Hyperlink"/>
+          </w:rPr>
+          <w:t xml:space="preserve">INRIA Bordeaux</w:t>
+        </w:r>
+      </w:hyperlink>
+      <w:r>
+        <w:t xml:space="preserve"> </w:t>
+      </w:r>
+      <w:r>
+        <w:t xml:space="preserve">and defended the 4th October 2016. Details avalaible</w:t>
+      </w:r>
+      <w:r>
+        <w:t xml:space="preserve"> </w:t>
+      </w:r>
+      <w:hyperlink r:id="rId28">
+        <w:r>
+          <w:rPr>
+            <w:rStyle w:val="Hyperlink"/>
+          </w:rPr>
+          <w:t xml:space="preserve">here</w:t>
+        </w:r>
+      </w:hyperlink>
+      <w:r>
+        <w:br w:type="textWrapping"/>
+      </w:r>
+      <w:r>
+        <w:rPr>
+          <w:i/>
+          <w:b/>
+        </w:rPr>
+        <w:t xml:space="preserve">Tools:</w:t>
+      </w:r>
+      <w:r>
+        <w:t xml:space="preserve"> </w:t>
+      </w:r>
+      <w:hyperlink r:id="rId29">
+        <w:r>
+          <w:rPr>
+            <w:rStyle w:val="Hyperlink"/>
+          </w:rPr>
+          <w:t xml:space="preserve">Gem5 simulator</w:t>
+        </w:r>
+      </w:hyperlink>
+      <w:r>
+        <w:t xml:space="preserve">,</w:t>
+      </w:r>
+      <w:r>
+        <w:t xml:space="preserve"> </w:t>
+      </w:r>
+      <w:hyperlink r:id="rId30">
+        <w:r>
+          <w:rPr>
+            <w:rStyle w:val="Hyperlink"/>
+          </w:rPr>
+          <w:t xml:space="preserve">McPAT</w:t>
+        </w:r>
+      </w:hyperlink>
+      <w:r>
+        <w:t xml:space="preserve">,</w:t>
+      </w:r>
+      <w:r>
+        <w:t xml:space="preserve"> </w:t>
+      </w:r>
+      <w:hyperlink r:id="rId31">
+        <w:r>
+          <w:rPr>
+            <w:rStyle w:val="Hyperlink"/>
+          </w:rPr>
+          <w:t xml:space="preserve">Pintools</w:t>
+        </w:r>
+      </w:hyperlink>
+      <w:r>
+        <w:t xml:space="preserve">,</w:t>
+      </w:r>
+      <w:r>
+        <w:t xml:space="preserve"> </w:t>
+      </w:r>
+      <w:hyperlink r:id="rId32">
+        <w:r>
+          <w:rPr>
+            <w:rStyle w:val="Hyperlink"/>
+          </w:rPr>
+          <w:t xml:space="preserve">GCC</w:t>
+        </w:r>
+      </w:hyperlink>
+    </w:p>
+    <w:p>
+      <w:pPr>
+        <w:pStyle w:val="DefinitionTerm"/>
+      </w:pPr>
+      <w:r>
+        <w:t xml:space="preserve">2013</w:t>
+      </w:r>
+    </w:p>
+    <w:p>
+      <w:pPr>
+        <w:pStyle w:val="Compact"/>
+        <w:pStyle w:val="Definition"/>
+      </w:pPr>
+      <w:r>
+        <w:rPr>
+          <w:b/>
+        </w:rPr>
+        <w:t xml:space="preserve">6 months Internship</w:t>
+      </w:r>
+      <w:r>
+        <w:t xml:space="preserve"> </w:t>
+      </w:r>
+      <w:r>
+        <w:t xml:space="preserve">at CEA-LETI Grenoble (France)</w:t>
+      </w:r>
+      <w:r>
+        <w:br w:type="textWrapping"/>
+      </w:r>
+      <w:r>
+        <w:rPr>
+          <w:i/>
+          <w:b/>
+        </w:rPr>
+        <w:t xml:space="preserve">Description:</w:t>
+      </w:r>
+      <w:r>
+        <w:t xml:space="preserve"> </w:t>
+      </w:r>
+      <w:r>
+        <w:t xml:space="preserve">Participation in the national research project</w:t>
+      </w:r>
+      <w:r>
+        <w:t xml:space="preserve"> </w:t>
+      </w:r>
+      <w:hyperlink r:id="rId33">
+        <w:r>
+          <w:rPr>
+            <w:rStyle w:val="Hyperlink"/>
           </w:rPr>
           <w:t xml:space="preserve">GRECO</w:t>
         </w:r>
@@ -186,24 +370,15 @@
         <w:t xml:space="preserve"> </w:t>
       </w:r>
       <w:r>
-        <w:t xml:space="preserve">(GReen wireless Communicating Object) targetting low-power communicating networks.</w:t>
-      </w:r>
-      <w:r>
-        <w:br w:type="textWrapping"/>
-      </w:r>
-      <w:r>
-        <w:t xml:space="preserve"> </w:t>
-      </w:r>
-      <w:r>
-        <w:t xml:space="preserve">Developpement in the</w:t>
-      </w:r>
-      <w:r>
-        <w:t xml:space="preserve"> </w:t>
-      </w:r>
-      <w:hyperlink r:id="rId25">
+        <w:t xml:space="preserve">(GReen wireless Communicating Object) targetting low-power communicating networks. Developpement in the</w:t>
+      </w:r>
+      <w:r>
+        <w:t xml:space="preserve"> </w:t>
+      </w:r>
+      <w:hyperlink r:id="rId34">
         <w:r>
           <w:rPr>
-            <w:rStyle w:val="Link"/>
+            <w:rStyle w:val="Hyperlink"/>
           </w:rPr>
           <w:t xml:space="preserve">WSNet simulator</w:t>
         </w:r>
@@ -220,96 +395,70 @@
         <w:pStyle w:val="DefinitionTerm"/>
       </w:pPr>
       <w:r>
-        <w:t xml:space="preserve">2012-2013</w:t>
-      </w:r>
-    </w:p>
-    <w:p>
-      <w:pPr>
+        <w:t xml:space="preserve">2008-2013</w:t>
+      </w:r>
+    </w:p>
+    <w:p>
+      <w:pPr>
+        <w:pStyle w:val="Compact"/>
         <w:pStyle w:val="Definition"/>
       </w:pPr>
       <w:r>
         <w:rPr>
           <w:b/>
         </w:rPr>
-        <w:t xml:space="preserve">Computer Science</w:t>
-      </w:r>
-      <w:r>
-        <w:t xml:space="preserve"> </w:t>
-      </w:r>
-      <w:r>
-        <w:t xml:space="preserve">– Luleå University of Technology – Luleå (Sweden)</w:t>
+        <w:t xml:space="preserve">Master degree</w:t>
+      </w:r>
+      <w:r>
+        <w:t xml:space="preserve"> </w:t>
+      </w:r>
+      <w:r>
+        <w:t xml:space="preserve">in Computer Engineering at National Institute of Applied Science (INSA) – Rennes (France)</w:t>
+      </w:r>
+    </w:p>
+    <w:p>
+      <w:pPr>
+        <w:pStyle w:val="Heading2"/>
+      </w:pPr>
+      <w:bookmarkStart w:id="35" w:name="scientific-publications"/>
+      <w:bookmarkEnd w:id="35"/>
+      <w:r>
+        <w:t xml:space="preserve">Scientific Publications</w:t>
+      </w:r>
+    </w:p>
+    <w:p>
+      <w:pPr>
+        <w:pStyle w:val="DefinitionTerm"/>
+      </w:pPr>
+      <w:r>
+        <w:t xml:space="preserve">2018</w:t>
+      </w:r>
+    </w:p>
+    <w:p>
+      <w:pPr>
+        <w:pStyle w:val="Compact"/>
+        <w:pStyle w:val="Definition"/>
+      </w:pPr>
+      <w:r>
+        <w:rPr>
+          <w:b/>
+        </w:rPr>
+        <w:t xml:space="preserve">DB-AMB: Dataset-Based Allocation, Migration, and Bypassing in hybrid</w:t>
       </w:r>
       <w:r>
         <w:br w:type="textWrapping"/>
       </w:r>
       <w:r>
-        <w:t xml:space="preserve">Exchange program during 1 semester</w:t>
-      </w:r>
-    </w:p>
-    <w:p>
-      <w:pPr>
-        <w:pStyle w:val="DefinitionTerm"/>
-      </w:pPr>
-      <w:r>
-        <w:t xml:space="preserve">2008-2013</w:t>
-      </w:r>
-    </w:p>
-    <w:p>
-      <w:pPr>
-        <w:pStyle w:val="Definition"/>
-      </w:pPr>
-      <w:r>
-        <w:rPr>
-          <w:b/>
-        </w:rPr>
-        <w:t xml:space="preserve">Computer engineering</w:t>
-      </w:r>
-      <w:r>
-        <w:t xml:space="preserve"> </w:t>
-      </w:r>
-      <w:r>
-        <w:t xml:space="preserve">at National Institute of Applied Science (INSA) – Rennes (France) Engineer’s degree (master/bachelor equivalent) in Electronic and Computer Science</w:t>
-      </w:r>
-    </w:p>
-    <w:bookmarkStart w:id="26" w:name="scientific-publication"/>
-    <w:p>
-      <w:pPr>
-        <w:pStyle w:val="Heading2"/>
-      </w:pPr>
-      <w:r>
-        <w:t xml:space="preserve">Scientific Publication</w:t>
-      </w:r>
-    </w:p>
-    <w:bookmarkEnd w:id="26"/>
-    <w:p>
-      <w:pPr>
-        <w:pStyle w:val="DefinitionTerm"/>
-      </w:pPr>
-      <w:r>
-        <w:t xml:space="preserve">2016</w:t>
-      </w:r>
-    </w:p>
-    <w:p>
-      <w:pPr>
-        <w:pStyle w:val="Definition"/>
-      </w:pPr>
-      <w:r>
-        <w:rPr>
-          <w:b/>
-        </w:rPr>
-        <w:t xml:space="preserve">Specific Read-only Data Management for Memory System Optimization</w:t>
-      </w:r>
-      <w:r>
-        <w:rPr>
-          <w:b/>
-        </w:rPr>
-        <w:t xml:space="preserve"> </w:t>
+        <w:rPr>
+          <w:b/>
+        </w:rPr>
+        <w:t xml:space="preserve">non-volatile/SRAM caches</w:t>
       </w:r>
       <w:r>
         <w:br w:type="textWrapping"/>
       </w:r>
       <w:r>
-        <w:t xml:space="preserve">Vaumourin G., Dombek T., Guerre A., Barthou D.</w:t>
+        <w:t xml:space="preserve">Vaumourin G., Jimborean A. and Black-Schaffer D.</w:t>
       </w:r>
       <w:r>
         <w:br w:type="textWrapping"/>
@@ -318,98 +467,198 @@
         <w:rPr>
           <w:i/>
         </w:rPr>
-        <w:t xml:space="preserve">The 24th Euromicro International Conference on Parallel, Distributed and Network-Based Processing (PDP’16)</w:t>
-      </w:r>
-    </w:p>
-    <w:p>
-      <w:pPr>
-        <w:pStyle w:val="DefinitionTerm"/>
-      </w:pPr>
-      <w:r>
-        <w:t xml:space="preserve">2016</w:t>
-      </w:r>
-    </w:p>
-    <w:p>
-      <w:pPr>
-        <w:pStyle w:val="Definition"/>
-      </w:pPr>
-      <w:r>
-        <w:rPr>
-          <w:b/>
-        </w:rPr>
-        <w:t xml:space="preserve">Co-simulating complex energy harvesting WSN applications: an in-tunnel wind powered monitoring example</w:t>
-      </w:r>
-      <w:r>
-        <w:rPr>
-          <w:b/>
-        </w:rPr>
-        <w:t xml:space="preserve"> </w:t>
-      </w:r>
-      <w:r>
-        <w:br w:type="textWrapping"/>
-      </w:r>
-      <w:r>
-        <w:t xml:space="preserve">Le Quang V., Didioui A., Vaumourin G., Bernier C., Broekaert F., Fritsch A.</w:t>
-      </w:r>
-      <w:r>
-        <w:br w:type="textWrapping"/>
-      </w:r>
-      <w:r>
-        <w:rPr>
-          <w:i/>
-        </w:rPr>
-        <w:t xml:space="preserve">International Journal of Sensor Networks (IJSNet)</w:t>
-      </w:r>
-    </w:p>
-    <w:p>
-      <w:pPr>
-        <w:pStyle w:val="DefinitionTerm"/>
-      </w:pPr>
-      <w:r>
-        <w:t xml:space="preserve">2014</w:t>
-      </w:r>
-    </w:p>
-    <w:p>
-      <w:pPr>
-        <w:pStyle w:val="Definition"/>
-      </w:pPr>
-      <w:r>
-        <w:rPr>
-          <w:b/>
-        </w:rPr>
-        <w:t xml:space="preserve">Specific read only data management for memory hierarchy optimization</w:t>
-      </w:r>
-      <w:r>
-        <w:rPr>
-          <w:b/>
-        </w:rPr>
-        <w:t xml:space="preserve"> </w:t>
-      </w:r>
-      <w:r>
-        <w:br w:type="textWrapping"/>
-      </w:r>
-      <w:r>
-        <w:t xml:space="preserve">Vaumourin G., Dombek T., Guerre A., Barthou D.</w:t>
-      </w:r>
-      <w:r>
-        <w:br w:type="textWrapping"/>
-      </w:r>
-      <w:r>
-        <w:rPr>
-          <w:i/>
-        </w:rPr>
-        <w:t xml:space="preserve">EWiLi’14, The 4th Embedded Operating Systems Workshop</w:t>
-      </w:r>
-      <w:r>
-        <w:t xml:space="preserve"> </w:t>
-      </w:r>
-      <w:r>
-        <w:t xml:space="preserve">[</w:t>
-      </w:r>
-      <w:hyperlink r:id="rId27">
+        <w:t xml:space="preserve">Under Review at IEEE Transaction on Computers</w:t>
+      </w:r>
+      <w:r>
+        <w:t xml:space="preserve"> </w:t>
+      </w:r>
+      <w:hyperlink r:id="rId36">
         <w:r>
           <w:rPr>
-            <w:rStyle w:val="Link"/>
+            <w:rStyle w:val="Hyperlink"/>
+          </w:rPr>
+          <w:t xml:space="preserve">pre-print</w:t>
+        </w:r>
+      </w:hyperlink>
+    </w:p>
+    <w:p>
+      <w:pPr>
+        <w:pStyle w:val="DefinitionTerm"/>
+      </w:pPr>
+      <w:r>
+        <w:t xml:space="preserve">2017</w:t>
+      </w:r>
+    </w:p>
+    <w:p>
+      <w:pPr>
+        <w:pStyle w:val="Compact"/>
+        <w:pStyle w:val="Definition"/>
+      </w:pPr>
+      <w:r>
+        <w:rPr>
+          <w:b/>
+        </w:rPr>
+        <w:t xml:space="preserve">Dedicated read-only/read-write cache design for data locality and coherence optimization</w:t>
+      </w:r>
+      <w:r>
+        <w:br w:type="textWrapping"/>
+      </w:r>
+      <w:r>
+        <w:t xml:space="preserve">Vaumourin G., Dombek T., Guerre A., Barthou D.</w:t>
+      </w:r>
+      <w:r>
+        <w:br w:type="textWrapping"/>
+      </w:r>
+      <w:r>
+        <w:rPr>
+          <w:i/>
+        </w:rPr>
+        <w:t xml:space="preserve">Technical Report</w:t>
+      </w:r>
+      <w:r>
+        <w:t xml:space="preserve"> </w:t>
+      </w:r>
+      <w:hyperlink r:id="rId37">
+        <w:r>
+          <w:rPr>
+            <w:rStyle w:val="Hyperlink"/>
+          </w:rPr>
+          <w:t xml:space="preserve">print</w:t>
+        </w:r>
+      </w:hyperlink>
+    </w:p>
+    <w:p>
+      <w:pPr>
+        <w:pStyle w:val="DefinitionTerm"/>
+      </w:pPr>
+      <w:r>
+        <w:t xml:space="preserve">2016</w:t>
+      </w:r>
+    </w:p>
+    <w:p>
+      <w:pPr>
+        <w:pStyle w:val="Compact"/>
+        <w:pStyle w:val="Definition"/>
+      </w:pPr>
+      <w:r>
+        <w:rPr>
+          <w:b/>
+        </w:rPr>
+        <w:t xml:space="preserve">Specific Read-only Data Management for Memory System Optimization</w:t>
+      </w:r>
+      <w:r>
+        <w:rPr>
+          <w:b/>
+        </w:rPr>
+        <w:t xml:space="preserve"> </w:t>
+      </w:r>
+      <w:r>
+        <w:br w:type="textWrapping"/>
+      </w:r>
+      <w:r>
+        <w:t xml:space="preserve">Vaumourin G., Dombek T., Guerre A., Barthou D.</w:t>
+      </w:r>
+      <w:r>
+        <w:br w:type="textWrapping"/>
+      </w:r>
+      <w:r>
+        <w:rPr>
+          <w:i/>
+        </w:rPr>
+        <w:t xml:space="preserve">The 24th Euromicro International Conference on Parallel, Distributed and Network-Based Processing (PDP’16)</w:t>
+      </w:r>
+    </w:p>
+    <w:p>
+      <w:pPr>
+        <w:pStyle w:val="DefinitionTerm"/>
+      </w:pPr>
+      <w:r>
+        <w:t xml:space="preserve">2015</w:t>
+      </w:r>
+    </w:p>
+    <w:p>
+      <w:pPr>
+        <w:pStyle w:val="Compact"/>
+        <w:pStyle w:val="Definition"/>
+      </w:pPr>
+      <w:r>
+        <w:rPr>
+          <w:b/>
+        </w:rPr>
+        <w:t xml:space="preserve">Co-simulating complex energy harvesting WSN applications: an in-tunnel wind powered monitoring example</w:t>
+      </w:r>
+      <w:r>
+        <w:rPr>
+          <w:b/>
+        </w:rPr>
+        <w:t xml:space="preserve"> </w:t>
+      </w:r>
+      <w:r>
+        <w:br w:type="textWrapping"/>
+      </w:r>
+      <w:r>
+        <w:t xml:space="preserve">Le Quang V., Didioui A., Vaumourin G., Bernier C., Broekaert F., Fritsch A.</w:t>
+      </w:r>
+      <w:r>
+        <w:br w:type="textWrapping"/>
+      </w:r>
+      <w:r>
+        <w:rPr>
+          <w:i/>
+        </w:rPr>
+        <w:t xml:space="preserve">International Journal of Sensor Networks (IJSNet)</w:t>
+      </w:r>
+    </w:p>
+    <w:p>
+      <w:pPr>
+        <w:pStyle w:val="DefinitionTerm"/>
+      </w:pPr>
+      <w:r>
+        <w:t xml:space="preserve">2014</w:t>
+      </w:r>
+    </w:p>
+    <w:p>
+      <w:pPr>
+        <w:pStyle w:val="Compact"/>
+        <w:pStyle w:val="Definition"/>
+      </w:pPr>
+      <w:r>
+        <w:rPr>
+          <w:b/>
+        </w:rPr>
+        <w:t xml:space="preserve">Specific read only data management for memory hierarchy optimization</w:t>
+      </w:r>
+      <w:r>
+        <w:rPr>
+          <w:b/>
+        </w:rPr>
+        <w:t xml:space="preserve"> </w:t>
+      </w:r>
+      <w:r>
+        <w:br w:type="textWrapping"/>
+      </w:r>
+      <w:r>
+        <w:t xml:space="preserve">Vaumourin G., Dombek T., Guerre A., Barthou D.</w:t>
+      </w:r>
+      <w:r>
+        <w:br w:type="textWrapping"/>
+      </w:r>
+      <w:r>
+        <w:rPr>
+          <w:i/>
+        </w:rPr>
+        <w:t xml:space="preserve">EWiLi’14, The 4th Embedded Operating Systems Workshop</w:t>
+      </w:r>
+      <w:r>
+        <w:t xml:space="preserve"> </w:t>
+      </w:r>
+      <w:r>
+        <w:t xml:space="preserve">[</w:t>
+      </w:r>
+      <w:hyperlink r:id="rId38">
+        <w:r>
+          <w:rPr>
+            <w:rStyle w:val="Hyperlink"/>
           </w:rPr>
           <w:t xml:space="preserve">pdf</w:t>
         </w:r>
@@ -420,12 +669,172 @@
     </w:p>
     <w:p>
       <w:pPr>
-        <w:pStyle w:val="BlockQuote"/>
-      </w:pPr>
-      <w:hyperlink r:id="rId28">
+        <w:pStyle w:val="Heading2"/>
+      </w:pPr>
+      <w:bookmarkStart w:id="39" w:name="teaching-and-organization-activities"/>
+      <w:bookmarkEnd w:id="39"/>
+      <w:r>
+        <w:t xml:space="preserve">Teaching and organization activities</w:t>
+      </w:r>
+    </w:p>
+    <w:p>
+      <w:pPr>
+        <w:pStyle w:val="Compact"/>
+        <w:numPr>
+          <w:numId w:val="1002"/>
+          <w:ilvl w:val="0"/>
+        </w:numPr>
+      </w:pPr>
+      <w:r>
+        <w:rPr>
+          <w:b/>
+        </w:rPr>
+        <w:t xml:space="preserve">2018</w:t>
+      </w:r>
+      <w:r>
+        <w:t xml:space="preserve">: Co-Supervision with David Black-Schaffer of a PhD Student. Project on analyzing SPEC2017 benchmarks memory behavior</w:t>
+      </w:r>
+    </w:p>
+    <w:p>
+      <w:pPr>
+        <w:pStyle w:val="Compact"/>
+        <w:numPr>
+          <w:numId w:val="1002"/>
+          <w:ilvl w:val="0"/>
+        </w:numPr>
+      </w:pPr>
+      <w:r>
+        <w:rPr>
+          <w:b/>
+        </w:rPr>
+        <w:t xml:space="preserve">2018</w:t>
+      </w:r>
+      <w:r>
+        <w:t xml:space="preserve">: Sub-Reviewer of the International European Conference on Parallel and Distributed Computing Conference (</w:t>
+      </w:r>
+      <w:hyperlink r:id="rId40">
         <w:r>
           <w:rPr>
-            <w:rStyle w:val="Link"/>
+            <w:rStyle w:val="Hyperlink"/>
+          </w:rPr>
+          <w:t xml:space="preserve">EuroPar’18</w:t>
+        </w:r>
+      </w:hyperlink>
+      <w:r>
+        <w:t xml:space="preserve">)</w:t>
+      </w:r>
+    </w:p>
+    <w:p>
+      <w:pPr>
+        <w:pStyle w:val="Compact"/>
+        <w:numPr>
+          <w:numId w:val="1002"/>
+          <w:ilvl w:val="0"/>
+        </w:numPr>
+      </w:pPr>
+      <w:r>
+        <w:rPr>
+          <w:b/>
+        </w:rPr>
+        <w:t xml:space="preserve">2017</w:t>
+      </w:r>
+      <w:r>
+        <w:t xml:space="preserve">: Co-Organizer of the 10th edition of the</w:t>
+      </w:r>
+      <w:r>
+        <w:t xml:space="preserve"> </w:t>
+      </w:r>
+      <w:r>
+        <w:rPr>
+          <w:b/>
+        </w:rPr>
+        <w:t xml:space="preserve">Scandinavian Multi-Core Workshop</w:t>
+      </w:r>
+      <w:r>
+        <w:t xml:space="preserve">:</w:t>
+      </w:r>
+      <w:r>
+        <w:t xml:space="preserve"> </w:t>
+      </w:r>
+      <w:hyperlink r:id="rId41">
+        <w:r>
+          <w:rPr>
+            <w:rStyle w:val="Hyperlink"/>
+          </w:rPr>
+          <w:t xml:space="preserve">MCC workshop</w:t>
+        </w:r>
+      </w:hyperlink>
+    </w:p>
+    <w:p>
+      <w:pPr>
+        <w:pStyle w:val="Compact"/>
+        <w:numPr>
+          <w:numId w:val="1002"/>
+          <w:ilvl w:val="0"/>
+        </w:numPr>
+      </w:pPr>
+      <w:r>
+        <w:rPr>
+          <w:b/>
+        </w:rPr>
+        <w:t xml:space="preserve">2017</w:t>
+      </w:r>
+      <w:r>
+        <w:t xml:space="preserve">: Member of the ACM’s Women in Computing</w:t>
+      </w:r>
+      <w:r>
+        <w:t xml:space="preserve"> </w:t>
+      </w:r>
+      <w:hyperlink r:id="rId42">
+        <w:r>
+          <w:rPr>
+            <w:rStyle w:val="Hyperlink"/>
+          </w:rPr>
+          <w:t xml:space="preserve">Uppsala Chapter</w:t>
+        </w:r>
+      </w:hyperlink>
+      <w:r>
+        <w:t xml:space="preserve">. Organization of the</w:t>
+      </w:r>
+      <w:r>
+        <w:t xml:space="preserve"> </w:t>
+      </w:r>
+      <w:hyperlink r:id="rId43">
+        <w:r>
+          <w:rPr>
+            <w:rStyle w:val="Hyperlink"/>
+          </w:rPr>
+          <w:t xml:space="preserve">Ada Lovelace Celebration</w:t>
+        </w:r>
+      </w:hyperlink>
+    </w:p>
+    <w:p>
+      <w:pPr>
+        <w:pStyle w:val="Compact"/>
+        <w:numPr>
+          <w:numId w:val="1002"/>
+          <w:ilvl w:val="0"/>
+        </w:numPr>
+      </w:pPr>
+      <w:r>
+        <w:rPr>
+          <w:b/>
+        </w:rPr>
+        <w:t xml:space="preserve">2016</w:t>
+      </w:r>
+      <w:r>
+        <w:t xml:space="preserve">: Teacher Assistant for Embbeded system and Hardware Programmation at IUT de Cachan (France) for 1 year</w:t>
+      </w:r>
+    </w:p>
+    <w:p>
+      <w:pPr>
+        <w:pStyle w:val="Compact"/>
+        <w:pStyle w:val="BlockText"/>
+      </w:pPr>
+      <w:hyperlink r:id="rId44">
+        <w:r>
+          <w:rPr>
+            <w:rStyle w:val="Hyperlink"/>
           </w:rPr>
           <w:t xml:space="preserve">gregory.vaumourin@gmail.com</w:t>
         </w:r>
@@ -439,10 +848,10 @@
       <w:r>
         <w:t xml:space="preserve"> </w:t>
       </w:r>
-      <w:hyperlink r:id="rId29">
+      <w:hyperlink r:id="rId45">
         <w:r>
           <w:rPr>
-            <w:rStyle w:val="Link"/>
+            <w:rStyle w:val="Hyperlink"/>
           </w:rPr>
           <w:t xml:space="preserve">GitHub</w:t>
         </w:r>
@@ -456,10 +865,10 @@
       <w:r>
         <w:t xml:space="preserve"> </w:t>
       </w:r>
-      <w:hyperlink r:id="rId30">
+      <w:hyperlink r:id="rId46">
         <w:r>
           <w:rPr>
-            <w:rStyle w:val="Link"/>
+            <w:rStyle w:val="Hyperlink"/>
           </w:rPr>
           <w:t xml:space="preserve">Linkedin</w:t>
         </w:r>
@@ -467,22 +876,35 @@
       <w:r>
         <w:br w:type="textWrapping"/>
       </w:r>
-      <w:r>
-        <w:t xml:space="preserve">+33 (0)7 50 20 32 74</w:t>
-      </w:r>
-    </w:p>
+    </w:p>
+    <w:sectPr/>
   </w:body>
 </w:document>
 </file>
 
 <file path=word/footnotes.xml><?xml version="1.0" encoding="utf-8"?>
-<w:footnotes xmlns:w="http://schemas.openxmlformats.org/wordprocessingml/2006/main" xmlns:m="http://schemas.openxmlformats.org/officeDocument/2006/math" xmlns:r="http://schemas.openxmlformats.org/officeDocument/2006/relationships" xmlns:o="urn:schemas-microsoft-com:office:office" xmlns:v="urn:schemas-microsoft-com:vml" xmlns:w10="urn:schemas-microsoft-com:office:word" xmlns:a="http://schemas.openxmlformats.org/drawingml/2006/main" xmlns:pic="http://schemas.openxmlformats.org/drawingml/2006/picture" xmlns:wp="http://schemas.openxmlformats.org/drawingml/2006/wordprocessingDrawing"/>
+<w:footnotes xmlns:w="http://schemas.openxmlformats.org/wordprocessingml/2006/main" xmlns:m="http://schemas.openxmlformats.org/officeDocument/2006/math" xmlns:r="http://schemas.openxmlformats.org/officeDocument/2006/relationships" xmlns:o="urn:schemas-microsoft-com:office:office" xmlns:v="urn:schemas-microsoft-com:vml" xmlns:w10="urn:schemas-microsoft-com:office:word" xmlns:a="http://schemas.openxmlformats.org/drawingml/2006/main" xmlns:pic="http://schemas.openxmlformats.org/drawingml/2006/picture" xmlns:wp="http://schemas.openxmlformats.org/drawingml/2006/wordprocessingDrawing">
+  <w:footnote w:type="continuationSeparator" w:id="0">
+    <w:p>
+      <w:r>
+        <w:continuationSeparator/>
+      </w:r>
+    </w:p>
+  </w:footnote>
+  <w:footnote w:type="separator" w:id="-1">
+    <w:p>
+      <w:r>
+        <w:separator/>
+      </w:r>
+    </w:p>
+  </w:footnote>
+</w:footnotes>
 </file>
 
 <file path=word/numbering.xml><?xml version="1.0" encoding="utf-8"?>
 <w:numbering xmlns:w="http://schemas.openxmlformats.org/wordprocessingml/2006/main">
   <w:abstractNum w:abstractNumId="0">
-    <w:nsid w:val="8d4f78b2"/>
+    <w:nsid w:val="e17f69ba"/>
     <w:multiLevelType w:val="multilevel"/>
     <w:lvl w:ilvl="0">
       <w:numFmt w:val="bullet"/>
@@ -562,8 +984,89 @@
       </w:pPr>
     </w:lvl>
   </w:abstractNum>
-  <w:abstractNum w:abstractNumId="2">
-    <w:nsid w:val="9175bb5c"/>
+  <w:abstractNum w:abstractNumId="990">
+    <w:nsid w:val="31fe26a2"/>
+    <w:multiLevelType w:val="multilevel"/>
+    <w:lvl w:ilvl="0">
+      <w:numFmt w:val="bullet"/>
+      <w:lvlText w:val=" "/>
+      <w:lvlJc w:val="left"/>
+      <w:pPr>
+        <w:tabs>
+          <w:tab w:val="num" w:pos="0"/>
+        </w:tabs>
+        <w:ind w:left="480" w:hanging="480"/>
+      </w:pPr>
+    </w:lvl>
+    <w:lvl w:ilvl="1">
+      <w:numFmt w:val="bullet"/>
+      <w:lvlText w:val=" "/>
+      <w:lvlJc w:val="left"/>
+      <w:pPr>
+        <w:tabs>
+          <w:tab w:val="num" w:pos="720"/>
+        </w:tabs>
+        <w:ind w:left="1200" w:hanging="480"/>
+      </w:pPr>
+    </w:lvl>
+    <w:lvl w:ilvl="2">
+      <w:numFmt w:val="bullet"/>
+      <w:lvlText w:val=" "/>
+      <w:lvlJc w:val="left"/>
+      <w:pPr>
+        <w:tabs>
+          <w:tab w:val="num" w:pos="1440"/>
+        </w:tabs>
+        <w:ind w:left="1920" w:hanging="480"/>
+      </w:pPr>
+    </w:lvl>
+    <w:lvl w:ilvl="3">
+      <w:numFmt w:val="bullet"/>
+      <w:lvlText w:val=" "/>
+      <w:lvlJc w:val="left"/>
+      <w:pPr>
+        <w:tabs>
+          <w:tab w:val="num" w:pos="2160"/>
+        </w:tabs>
+        <w:ind w:left="2640" w:hanging="480"/>
+      </w:pPr>
+    </w:lvl>
+    <w:lvl w:ilvl="4">
+      <w:numFmt w:val="bullet"/>
+      <w:lvlText w:val=" "/>
+      <w:lvlJc w:val="left"/>
+      <w:pPr>
+        <w:tabs>
+          <w:tab w:val="num" w:pos="2880"/>
+        </w:tabs>
+        <w:ind w:left="3360" w:hanging="480"/>
+      </w:pPr>
+    </w:lvl>
+    <w:lvl w:ilvl="5">
+      <w:numFmt w:val="bullet"/>
+      <w:lvlText w:val=" "/>
+      <w:lvlJc w:val="left"/>
+      <w:pPr>
+        <w:tabs>
+          <w:tab w:val="num" w:pos="3600"/>
+        </w:tabs>
+        <w:ind w:left="4080" w:hanging="480"/>
+      </w:pPr>
+    </w:lvl>
+    <w:lvl w:ilvl="6">
+      <w:numFmt w:val="bullet"/>
+      <w:lvlText w:val=" "/>
+      <w:lvlJc w:val="left"/>
+      <w:pPr>
+        <w:tabs>
+          <w:tab w:val="num" w:pos="4320"/>
+        </w:tabs>
+        <w:ind w:left="4800" w:hanging="480"/>
+      </w:pPr>
+    </w:lvl>
+  </w:abstractNum>
+  <w:abstractNum w:abstractNumId="991">
+    <w:nsid w:val="be835d61"/>
     <w:multiLevelType w:val="multilevel"/>
     <w:lvl w:ilvl="0">
       <w:numFmt w:val="bullet"/>
@@ -646,8 +1149,14 @@
   <w:num w:numId="1">
     <w:abstractNumId w:val="0"/>
   </w:num>
-  <w:num w:numId="2">
-    <w:abstractNumId w:val="2"/>
+  <w:num w:numId="1000">
+    <w:abstractNumId w:val="990"/>
+  </w:num>
+  <w:num w:numId="1001">
+    <w:abstractNumId w:val="991"/>
+  </w:num>
+  <w:num w:numId="1002">
+    <w:abstractNumId w:val="991"/>
   </w:num>
 </w:numbering>
 </file>
@@ -673,13 +1182,25 @@
   <w:style w:type="paragraph" w:default="1" w:styleId="Normal">
     <w:name w:val="Normal"/>
     <w:qFormat/>
+  </w:style>
+  <w:style w:type="paragraph" w:styleId="BodyText">
+    <w:name w:val="Body Text"/>
+    <w:basedOn w:val="Normal"/>
+    <w:link w:val="BodyTextChar"/>
     <w:pPr>
       <w:spacing w:before="180" w:after="180"/>
     </w:pPr>
-  </w:style>
-  <w:style w:type="paragraph" w:styleId="Compact">
+    <w:qFormat/>
+  </w:style>
+  <w:style w:type="paragraph" w:customStyle="1" w:styleId="FirstParagraph">
+    <w:name w:val="First Paragraph"/>
+    <w:basedOn w:val="BodyText"/>
+    <w:next w:val="BodyText"/>
+    <w:qFormat/>
+  </w:style>
+  <w:style w:type="paragraph" w:customStyle="1" w:styleId="Compact">
     <w:name w:val="Compact"/>
-    <w:basedOn w:val="Normal"/>
+    <w:basedOn w:val="BodyText"/>
     <w:qFormat/>
     <w:pPr>
       <w:spacing w:before="36" w:after="36"/>
@@ -688,7 +1209,7 @@
   <w:style w:type="paragraph" w:styleId="Title">
     <w:name w:val="Title"/>
     <w:basedOn w:val="Normal"/>
-    <w:next w:val="Normal"/>
+    <w:next w:val="BodyText"/>
     <w:qFormat/>
     <w:pPr>
       <w:keepNext/>
@@ -705,9 +1226,25 @@
       <w:szCs w:val="36"/>
     </w:rPr>
   </w:style>
-  <w:style w:type="paragraph" w:styleId="Authors">
-    <w:name w:val="Authors"/>
-    <w:next w:val="Normal"/>
+  <w:style w:type="paragraph" w:styleId="Subtitle">
+    <w:name w:val="Subtitle"/>
+    <w:basedOn w:val="Title"/>
+    <w:next w:val="BodyText"/>
+    <w:qFormat/>
+    <w:pPr>
+      <w:keepNext/>
+      <w:keepLines/>
+      <w:spacing w:before="240" w:after="240"/>
+      <w:jc w:val="center"/>
+    </w:pPr>
+    <w:rPr>
+      <w:sz w:val="30"/>
+      <w:szCs w:val="30"/>
+    </w:rPr>
+  </w:style>
+  <w:style w:type="paragraph" w:customStyle="1" w:styleId="Author">
+    <w:name w:val="Author"/>
+    <w:next w:val="BodyText"/>
     <w:qFormat/>
     <w:pPr>
       <w:keepNext/>
@@ -717,7 +1254,7 @@
   </w:style>
   <w:style w:type="paragraph" w:styleId="Date">
     <w:name w:val="Date"/>
-    <w:next w:val="Normal"/>
+    <w:next w:val="BodyText"/>
     <w:qFormat/>
     <w:pPr>
       <w:keepNext/>
@@ -725,10 +1262,33 @@
       <w:jc w:val="center"/>
     </w:pPr>
   </w:style>
+  <w:style w:type="paragraph" w:customStyle="1" w:styleId="Abstract">
+    <w:name w:val="Abstract"/>
+    <w:basedOn w:val="Normal"/>
+    <w:next w:val="BodyText"/>
+    <w:qFormat/>
+    <w:pPr>
+      <w:keepNext/>
+      <w:keepLines/>
+      <w:spacing w:before="300" w:after="300"/>
+    </w:pPr>
+    <w:rPr>
+      <w:sz w:val="20"/>
+      <w:szCs w:val="20"/>
+    </w:rPr>
+  </w:style>
+  <w:style w:type="paragraph" w:styleId="Bibliography">
+    <w:name w:val="Bibliography"/>
+    <w:basedOn w:val="Normal"/>
+    <w:next w:val="Bibliography"/>
+    <w:qFormat/>
+    <w:pPr/>
+    <w:rPr/>
+  </w:style>
   <w:style w:type="paragraph" w:styleId="Heading1">
     <w:name w:val="Heading 1"/>
     <w:basedOn w:val="Normal"/>
-    <w:next w:val="Normal"/>
+    <w:next w:val="BodyText"/>
     <w:uiPriority w:val="9"/>
     <w:qFormat/>
     <w:pPr>
@@ -742,14 +1302,14 @@
       <w:b/>
       <w:bCs/>
       <w:color w:val="345A8A" w:themeColor="accent1" w:themeShade="B5"/>
-      <w:sz w:val="36"/>
-      <w:szCs w:val="36"/>
+      <w:sz w:val="32"/>
+      <w:szCs w:val="32"/>
     </w:rPr>
   </w:style>
   <w:style w:type="paragraph" w:styleId="Heading2">
     <w:name w:val="Heading 2"/>
     <w:basedOn w:val="Normal"/>
-    <w:next w:val="Normal"/>
+    <w:next w:val="BodyText"/>
     <w:uiPriority w:val="9"/>
     <w:unhideWhenUsed/>
     <w:qFormat/>
@@ -771,7 +1331,7 @@
   <w:style w:type="paragraph" w:styleId="Heading3">
     <w:name w:val="Heading 3"/>
     <w:basedOn w:val="Normal"/>
-    <w:next w:val="Normal"/>
+    <w:next w:val="BodyText"/>
     <w:uiPriority w:val="9"/>
     <w:unhideWhenUsed/>
     <w:qFormat/>
@@ -779,7 +1339,7 @@
       <w:keepNext/>
       <w:keepLines/>
       <w:spacing w:before="200" w:after="0"/>
-      <w:outlineLvl w:val="1"/>
+      <w:outlineLvl w:val="2"/>
     </w:pPr>
     <w:rPr>
       <w:rFonts w:asciiTheme="majorHAnsi" w:eastAsiaTheme="majorEastAsia" w:hAnsiTheme="majorHAnsi" w:cstheme="majorBidi"/>
@@ -793,7 +1353,7 @@
   <w:style w:type="paragraph" w:styleId="Heading4">
     <w:name w:val="Heading 4"/>
     <w:basedOn w:val="Normal"/>
-    <w:next w:val="Normal"/>
+    <w:next w:val="BodyText"/>
     <w:uiPriority w:val="9"/>
     <w:unhideWhenUsed/>
     <w:qFormat/>
@@ -801,7 +1361,7 @@
       <w:keepNext/>
       <w:keepLines/>
       <w:spacing w:before="200" w:after="0"/>
-      <w:outlineLvl w:val="1"/>
+      <w:outlineLvl w:val="3"/>
     </w:pPr>
     <w:rPr>
       <w:rFonts w:asciiTheme="majorHAnsi" w:eastAsiaTheme="majorEastAsia" w:hAnsiTheme="majorHAnsi" w:cstheme="majorBidi"/>
@@ -815,7 +1375,7 @@
   <w:style w:type="paragraph" w:styleId="Heading5">
     <w:name w:val="Heading 5"/>
     <w:basedOn w:val="Normal"/>
-    <w:next w:val="Normal"/>
+    <w:next w:val="BodyText"/>
     <w:uiPriority w:val="9"/>
     <w:unhideWhenUsed/>
     <w:qFormat/>
@@ -823,7 +1383,7 @@
       <w:keepNext/>
       <w:keepLines/>
       <w:spacing w:before="200" w:after="0"/>
-      <w:outlineLvl w:val="1"/>
+      <w:outlineLvl w:val="4"/>
     </w:pPr>
     <w:rPr>
       <w:rFonts w:asciiTheme="majorHAnsi" w:eastAsiaTheme="majorEastAsia" w:hAnsiTheme="majorHAnsi" w:cstheme="majorBidi"/>
@@ -834,15 +1394,36 @@
       <w:szCs w:val="24"/>
     </w:rPr>
   </w:style>
-  <w:style w:type="paragraph" w:styleId="BlockQuote">
-    <w:name w:val="Block Quote"/>
+  <w:style w:type="paragraph" w:styleId="Heading6">
+    <w:name w:val="Heading 6"/>
     <w:basedOn w:val="Normal"/>
-    <w:next w:val="Normal"/>
+    <w:next w:val="BodyText"/>
+    <w:uiPriority w:val="9"/>
+    <w:unhideWhenUsed/>
+    <w:qFormat/>
+    <w:pPr>
+      <w:keepNext/>
+      <w:keepLines/>
+      <w:spacing w:before="200" w:after="0"/>
+      <w:outlineLvl w:val="5"/>
+    </w:pPr>
+    <w:rPr>
+      <w:rFonts w:asciiTheme="majorHAnsi" w:eastAsiaTheme="majorEastAsia" w:hAnsiTheme="majorHAnsi" w:cstheme="majorBidi"/>
+      <w:color w:val="4F81BD" w:themeColor="accent1"/>
+      <w:sz w:val="24"/>
+      <w:szCs w:val="24"/>
+    </w:rPr>
+  </w:style>
+  <w:style w:type="paragraph" w:styleId="BlockText">
+    <w:name w:val="Block Text"/>
+    <w:basedOn w:val="BodyText"/>
+    <w:next w:val="BodyText"/>
     <w:uiPriority w:val="9"/>
     <w:unhideWhenUsed/>
     <w:qFormat/>
     <w:pPr>
       <w:spacing w:before="100" w:after="100"/>
+      <w:ind w:firstLine="0"/>
     </w:pPr>
     <w:rPr>
       <w:rFonts w:asciiTheme="majorHAnsi" w:eastAsiaTheme="majorEastAsia" w:hAnsiTheme="majorHAnsi" w:cstheme="majorBidi"/>
@@ -879,7 +1460,7 @@
       </w:tblCellMar>
     </w:tblPr>
   </w:style>
-  <w:style w:type="paragraph" w:styleId="DefinitionTerm">
+  <w:style w:type="paragraph" w:customStyle="1" w:styleId="DefinitionTerm">
     <w:name w:val="Definition Term"/>
     <w:basedOn w:val="Normal"/>
     <w:next w:val="Definition"/>
@@ -892,20 +1473,12 @@
       <w:b/>
     </w:rPr>
   </w:style>
-  <w:style w:type="paragraph" w:styleId="Definition">
+  <w:style w:type="paragraph" w:customStyle="1" w:styleId="Definition">
     <w:name w:val="Definition"/>
     <w:basedOn w:val="Normal"/>
   </w:style>
-  <w:style w:type="paragraph" w:styleId="BodyText">
-    <w:name w:val="Body Text"/>
-    <w:basedOn w:val="Normal"/>
-    <w:link w:val="BodyTextChar"/>
-    <w:pPr>
-      <w:spacing w:after="120"/>
-    </w:pPr>
-  </w:style>
-  <w:style w:type="paragraph" w:styleId="TableCaption">
-    <w:name w:val="Table Caption"/>
+  <w:style w:type="paragraph" w:styleId="Caption">
+    <w:name w:val="Caption"/>
     <w:basedOn w:val="Normal"/>
     <w:link w:val="BodyTextChar"/>
     <w:pPr>
@@ -915,16 +1488,27 @@
       <w:i/>
     </w:rPr>
   </w:style>
-  <w:style w:type="paragraph" w:styleId="ImageCaption">
+  <w:style w:type="paragraph" w:customStyle="1" w:styleId="TableCaption">
+    <w:name w:val="Table Caption"/>
+    <w:basedOn w:val="Caption"/>
+    <w:pPr>
+      <w:keepNext/>
+    </w:pPr>
+  </w:style>
+  <w:style w:type="paragraph" w:customStyle="1" w:styleId="ImageCaption">
     <w:name w:val="Image Caption"/>
+    <w:basedOn w:val="Caption"/>
+  </w:style>
+  <w:style w:type="paragraph" w:customStyle="1" w:styleId="Figure">
+    <w:name w:val="Figure"/>
     <w:basedOn w:val="Normal"/>
-    <w:link w:val="BodyTextChar"/>
+  </w:style>
+  <w:style w:type="paragraph" w:customStyle="1" w:styleId="FigureWithCaption">
+    <w:name w:val="Figure with Caption"/>
+    <w:basedOn w:val="Figure"/>
     <w:pPr>
-      <w:spacing w:before="0" w:after="120"/>
+      <w:keepNext/>
     </w:pPr>
-    <w:rPr>
-      <w:i/>
-    </w:rPr>
   </w:style>
   <w:style w:type="character" w:customStyle="1" w:styleId="BodyTextChar">
     <w:name w:val="Body Text Char"/>
@@ -939,18 +1523,36 @@
       <w:sz w:val="22"/>
     </w:rPr>
   </w:style>
-  <w:style w:type="character" w:customStyle="1" w:styleId="FootnoteRef">
-    <w:name w:val="Footnote Ref"/>
+  <w:style w:type="character" w:styleId="FootnoteReference">
+    <w:name w:val="Footnote Reference"/>
     <w:basedOn w:val="BodyTextChar"/>
     <w:rPr>
       <w:vertAlign w:val="superscript"/>
     </w:rPr>
   </w:style>
-  <w:style w:type="character" w:customStyle="1" w:styleId="Link">
-    <w:name w:val="Link"/>
+  <w:style w:type="character" w:styleId="Hyperlink">
+    <w:name w:val="Hyperlink"/>
     <w:basedOn w:val="BodyTextChar"/>
     <w:rPr>
       <w:color w:val="4F81BD" w:themeColor="accent1"/>
+    </w:rPr>
+  </w:style>
+  <w:style w:type="paragraph" w:styleId="TOCHeading">
+    <w:name w:val="TOC Heading"/>
+    <w:basedOn w:val="Heading1"/>
+    <w:next w:val="BodyText"/>
+    <w:uiPriority w:val="39"/>
+    <w:unhideWhenUsed/>
+    <w:qFormat/>
+    <w:pPr>
+      <w:spacing w:before="240" w:line="259" w:lineRule="auto"/>
+      <w:outlineLvl w:val="9"/>
+    </w:pPr>
+    <w:rPr>
+      <w:rFonts w:asciiTheme="majorHAnsi" w:eastAsiaTheme="majorEastAsia" w:hAnsiTheme="majorHAnsi" w:cstheme="majorBidi"/>
+      <w:b w:val="0"/>
+      <w:bCs w:val="0"/>
+      <w:color w:val="365F91" w:themeColor="accent1" w:themeShade="BF"/>
     </w:rPr>
   </w:style>
   <w:style w:type="paragraph" w:customStyle="1" w:styleId="SourceCode">
@@ -997,6 +1599,13 @@
       <w:color w:val="40a070"/>
     </w:rPr>
   </w:style>
+  <w:style w:type="character" w:customStyle="1" w:styleId="ConstantTok">
+    <w:name w:val="ConstantTok"/>
+    <w:basedOn w:val="VerbatimChar"/>
+    <w:rPr>
+      <w:color w:val="880000"/>
+    </w:rPr>
+  </w:style>
   <w:style w:type="character" w:customStyle="1" w:styleId="CharTok">
     <w:name w:val="CharTok"/>
     <w:basedOn w:val="VerbatimChar"/>
@@ -1004,6 +1613,13 @@
       <w:color w:val="4070a0"/>
     </w:rPr>
   </w:style>
+  <w:style w:type="character" w:customStyle="1" w:styleId="SpecialCharTok">
+    <w:name w:val="SpecialCharTok"/>
+    <w:basedOn w:val="VerbatimChar"/>
+    <w:rPr>
+      <w:color w:val="4070a0"/>
+    </w:rPr>
+  </w:style>
   <w:style w:type="character" w:customStyle="1" w:styleId="StringTok">
     <w:name w:val="StringTok"/>
     <w:basedOn w:val="VerbatimChar"/>
@@ -1011,6 +1627,25 @@
       <w:color w:val="4070a0"/>
     </w:rPr>
   </w:style>
+  <w:style w:type="character" w:customStyle="1" w:styleId="VerbatimStringTok">
+    <w:name w:val="VerbatimStringTok"/>
+    <w:basedOn w:val="VerbatimChar"/>
+    <w:rPr>
+      <w:color w:val="4070a0"/>
+    </w:rPr>
+  </w:style>
+  <w:style w:type="character" w:customStyle="1" w:styleId="SpecialStringTok">
+    <w:name w:val="SpecialStringTok"/>
+    <w:basedOn w:val="VerbatimChar"/>
+    <w:rPr>
+      <w:color w:val="bb6688"/>
+    </w:rPr>
+  </w:style>
+  <w:style w:type="character" w:customStyle="1" w:styleId="ImportTok">
+    <w:name w:val="ImportTok"/>
+    <w:basedOn w:val="VerbatimChar"/>
+    <w:rPr/>
+  </w:style>
   <w:style w:type="character" w:customStyle="1" w:styleId="CommentTok">
     <w:name w:val="CommentTok"/>
     <w:basedOn w:val="VerbatimChar"/>
@@ -1019,6 +1654,32 @@
       <w:i/>
     </w:rPr>
   </w:style>
+  <w:style w:type="character" w:customStyle="1" w:styleId="DocumentationTok">
+    <w:name w:val="DocumentationTok"/>
+    <w:basedOn w:val="VerbatimChar"/>
+    <w:rPr>
+      <w:color w:val="ba2121"/>
+      <w:i/>
+    </w:rPr>
+  </w:style>
+  <w:style w:type="character" w:customStyle="1" w:styleId="AnnotationTok">
+    <w:name w:val="AnnotationTok"/>
+    <w:basedOn w:val="VerbatimChar"/>
+    <w:rPr>
+      <w:color w:val="60a0b0"/>
+      <w:b/>
+      <w:i/>
+    </w:rPr>
+  </w:style>
+  <w:style w:type="character" w:customStyle="1" w:styleId="CommentVarTok">
+    <w:name w:val="CommentVarTok"/>
+    <w:basedOn w:val="VerbatimChar"/>
+    <w:rPr>
+      <w:color w:val="60a0b0"/>
+      <w:b/>
+      <w:i/>
+    </w:rPr>
+  </w:style>
   <w:style w:type="character" w:customStyle="1" w:styleId="OtherTok">
     <w:name w:val="OtherTok"/>
     <w:basedOn w:val="VerbatimChar"/>
@@ -1026,6 +1687,82 @@
       <w:color w:val="007020"/>
     </w:rPr>
   </w:style>
+  <w:style w:type="character" w:customStyle="1" w:styleId="FunctionTok">
+    <w:name w:val="FunctionTok"/>
+    <w:basedOn w:val="VerbatimChar"/>
+    <w:rPr>
+      <w:color w:val="06287e"/>
+    </w:rPr>
+  </w:style>
+  <w:style w:type="character" w:customStyle="1" w:styleId="VariableTok">
+    <w:name w:val="VariableTok"/>
+    <w:basedOn w:val="VerbatimChar"/>
+    <w:rPr>
+      <w:color w:val="19177c"/>
+    </w:rPr>
+  </w:style>
+  <w:style w:type="character" w:customStyle="1" w:styleId="ControlFlowTok">
+    <w:name w:val="ControlFlowTok"/>
+    <w:basedOn w:val="VerbatimChar"/>
+    <w:rPr>
+      <w:color w:val="007020"/>
+      <w:b/>
+    </w:rPr>
+  </w:style>
+  <w:style w:type="character" w:customStyle="1" w:styleId="OperatorTok">
+    <w:name w:val="OperatorTok"/>
+    <w:basedOn w:val="VerbatimChar"/>
+    <w:rPr>
+      <w:color w:val="666666"/>
+    </w:rPr>
+  </w:style>
+  <w:style w:type="character" w:customStyle="1" w:styleId="BuiltInTok">
+    <w:name w:val="BuiltInTok"/>
+    <w:basedOn w:val="VerbatimChar"/>
+    <w:rPr/>
+  </w:style>
+  <w:style w:type="character" w:customStyle="1" w:styleId="ExtensionTok">
+    <w:name w:val="ExtensionTok"/>
+    <w:basedOn w:val="VerbatimChar"/>
+    <w:rPr/>
+  </w:style>
+  <w:style w:type="character" w:customStyle="1" w:styleId="PreprocessorTok">
+    <w:name w:val="PreprocessorTok"/>
+    <w:basedOn w:val="VerbatimChar"/>
+    <w:rPr>
+      <w:color w:val="bc7a00"/>
+    </w:rPr>
+  </w:style>
+  <w:style w:type="character" w:customStyle="1" w:styleId="AttributeTok">
+    <w:name w:val="AttributeTok"/>
+    <w:basedOn w:val="VerbatimChar"/>
+    <w:rPr>
+      <w:color w:val="7d9029"/>
+    </w:rPr>
+  </w:style>
+  <w:style w:type="character" w:customStyle="1" w:styleId="RegionMarkerTok">
+    <w:name w:val="RegionMarkerTok"/>
+    <w:basedOn w:val="VerbatimChar"/>
+    <w:rPr/>
+  </w:style>
+  <w:style w:type="character" w:customStyle="1" w:styleId="InformationTok">
+    <w:name w:val="InformationTok"/>
+    <w:basedOn w:val="VerbatimChar"/>
+    <w:rPr>
+      <w:color w:val="60a0b0"/>
+      <w:b/>
+      <w:i/>
+    </w:rPr>
+  </w:style>
+  <w:style w:type="character" w:customStyle="1" w:styleId="WarningTok">
+    <w:name w:val="WarningTok"/>
+    <w:basedOn w:val="VerbatimChar"/>
+    <w:rPr>
+      <w:color w:val="60a0b0"/>
+      <w:b/>
+      <w:i/>
+    </w:rPr>
+  </w:style>
   <w:style w:type="character" w:customStyle="1" w:styleId="AlertTok">
     <w:name w:val="AlertTok"/>
     <w:basedOn w:val="VerbatimChar"/>
@@ -1033,18 +1770,6 @@
       <w:color w:val="ff0000"/>
       <w:b/>
     </w:rPr>
-  </w:style>
-  <w:style w:type="character" w:customStyle="1" w:styleId="FunctionTok">
-    <w:name w:val="FunctionTok"/>
-    <w:basedOn w:val="VerbatimChar"/>
-    <w:rPr>
-      <w:color w:val="06287e"/>
-    </w:rPr>
-  </w:style>
-  <w:style w:type="character" w:customStyle="1" w:styleId="RegionMarkerTok">
-    <w:name w:val="RegionMarkerTok"/>
-    <w:basedOn w:val="VerbatimChar"/>
-    <w:rPr/>
   </w:style>
   <w:style w:type="character" w:customStyle="1" w:styleId="ErrorTok">
     <w:name w:val="ErrorTok"/>

</xml_diff>

<commit_message>
Resume Update November 2019
</commit_message>
<xml_diff>
--- a/resume.docx
+++ b/resume.docx
@@ -17,7 +17,7 @@
         <w:pStyle w:val="BlockText"/>
       </w:pPr>
       <w:r>
-        <w:t xml:space="preserve">Associated Researcher in Computer Architecture at Uppsala University (Sweden)</w:t>
+        <w:t xml:space="preserve">HPC Engineer at ATOS Bull (France)</w:t>
       </w:r>
     </w:p>
     <w:p>
@@ -39,7 +39,7 @@
         </w:numPr>
       </w:pPr>
       <w:r>
-        <w:t xml:space="preserve">Memory systems optimization</w:t>
+        <w:t xml:space="preserve">Persistent Memory Technology for HPC</w:t>
       </w:r>
     </w:p>
     <w:p>
@@ -51,7 +51,7 @@
         </w:numPr>
       </w:pPr>
       <w:r>
-        <w:t xml:space="preserve">Hybrid system with volatile memory technologies</w:t>
+        <w:t xml:space="preserve">I/O profiling, analysis and acceleration</w:t>
       </w:r>
     </w:p>
     <w:p>
@@ -63,6 +63,18 @@
         </w:numPr>
       </w:pPr>
       <w:r>
+        <w:t xml:space="preserve">Cache Memory Based Optimizations (Data locality, Coherency protocol)</w:t>
+      </w:r>
+    </w:p>
+    <w:p>
+      <w:pPr>
+        <w:pStyle w:val="Compact"/>
+        <w:numPr>
+          <w:numId w:val="1001"/>
+          <w:ilvl w:val="0"/>
+        </w:numPr>
+      </w:pPr>
+      <w:r>
         <w:t xml:space="preserve">Compilation analysis and data locality optimization</w:t>
       </w:r>
     </w:p>
@@ -81,7 +93,7 @@
         <w:pStyle w:val="DefinitionTerm"/>
       </w:pPr>
       <w:r>
-        <w:t xml:space="preserve">2017-2019</w:t>
+        <w:t xml:space="preserve">2019-</w:t>
       </w:r>
     </w:p>
     <w:p>
@@ -93,24 +105,13 @@
         <w:rPr>
           <w:b/>
         </w:rPr>
-        <w:t xml:space="preserve">Associated Researcher</w:t>
-      </w:r>
-      <w:r>
-        <w:t xml:space="preserve"> </w:t>
-      </w:r>
-      <w:r>
-        <w:t xml:space="preserve">in the Uppsala Architecture Research Team (</w:t>
-      </w:r>
-      <w:hyperlink r:id="rId24">
-        <w:r>
-          <w:rPr>
-            <w:rStyle w:val="Hyperlink"/>
-          </w:rPr>
-          <w:t xml:space="preserve">UART</w:t>
-        </w:r>
-      </w:hyperlink>
-      <w:r>
-        <w:t xml:space="preserve">), Uppsala University (Sweden)</w:t>
+        <w:t xml:space="preserve">HPC Engineer</w:t>
+      </w:r>
+      <w:r>
+        <w:t xml:space="preserve"> </w:t>
+      </w:r>
+      <w:r>
+        <w:t xml:space="preserve">in the Data Management Team, at ATOS Bull Company (France)</w:t>
       </w:r>
       <w:r>
         <w:br w:type="textWrapping"/>
@@ -126,7 +127,24 @@
         <w:t xml:space="preserve"> </w:t>
       </w:r>
       <w:r>
-        <w:t xml:space="preserve">Analyzing the opportunity of the new non-volatile memories technologies (NVM) for cache-based memory systems both in hardware and software point of views with Pr. Black-Schaffer and Pr. Jimborean.</w:t>
+        <w:t xml:space="preserve">Contribute as a member of the Data Management team to develop a framework for I/O profiling, analysis and acceleration. This includes the C/Python based SW implementation of an ephemeral Flash-Based Burst Buffer within the</w:t>
+      </w:r>
+      <w:r>
+        <w:t xml:space="preserve"> </w:t>
+      </w:r>
+      <w:hyperlink r:id="rId24">
+        <w:r>
+          <w:rPr>
+            <w:rStyle w:val="Hyperlink"/>
+          </w:rPr>
+          <w:t xml:space="preserve">SLURM</w:t>
+        </w:r>
+      </w:hyperlink>
+      <w:r>
+        <w:t xml:space="preserve"> </w:t>
+      </w:r>
+      <w:r>
+        <w:t xml:space="preserve">Workload Manager</w:t>
       </w:r>
     </w:p>
     <w:p>
@@ -134,7 +152,7 @@
         <w:pStyle w:val="DefinitionTerm"/>
       </w:pPr>
       <w:r>
-        <w:t xml:space="preserve">2013-2016</w:t>
+        <w:t xml:space="preserve">2017-2019</w:t>
       </w:r>
     </w:p>
     <w:p>
@@ -146,13 +164,24 @@
         <w:rPr>
           <w:b/>
         </w:rPr>
-        <w:t xml:space="preserve">PhD Degree in Electrical Engineering</w:t>
-      </w:r>
-      <w:r>
-        <w:t xml:space="preserve"> </w:t>
-      </w:r>
-      <w:r>
-        <w:t xml:space="preserve">from the University of Bordeaux (France).</w:t>
+        <w:t xml:space="preserve">Associated Researcher</w:t>
+      </w:r>
+      <w:r>
+        <w:t xml:space="preserve"> </w:t>
+      </w:r>
+      <w:r>
+        <w:t xml:space="preserve">in the Uppsala Architecture Research Team (</w:t>
+      </w:r>
+      <w:hyperlink r:id="rId25">
+        <w:r>
+          <w:rPr>
+            <w:rStyle w:val="Hyperlink"/>
+          </w:rPr>
+          <w:t xml:space="preserve">UART</w:t>
+        </w:r>
+      </w:hyperlink>
+      <w:r>
+        <w:t xml:space="preserve">), Uppsala University (Sweden)</w:t>
       </w:r>
       <w:r>
         <w:br w:type="textWrapping"/>
@@ -168,6 +197,48 @@
         <w:t xml:space="preserve"> </w:t>
       </w:r>
       <w:r>
+        <w:t xml:space="preserve">Analyzing the opportunity of the new non-volatile memories technologies (NVM) for cache-based memory systems both in hardware and software point of views with Pr. Black-Schaffer and Pr. Jimborean.</w:t>
+      </w:r>
+    </w:p>
+    <w:p>
+      <w:pPr>
+        <w:pStyle w:val="DefinitionTerm"/>
+      </w:pPr>
+      <w:r>
+        <w:t xml:space="preserve">2013-2016</w:t>
+      </w:r>
+    </w:p>
+    <w:p>
+      <w:pPr>
+        <w:pStyle w:val="Compact"/>
+        <w:pStyle w:val="Definition"/>
+      </w:pPr>
+      <w:r>
+        <w:rPr>
+          <w:b/>
+        </w:rPr>
+        <w:t xml:space="preserve">PhD Degree in Electrical Engineering</w:t>
+      </w:r>
+      <w:r>
+        <w:t xml:space="preserve"> </w:t>
+      </w:r>
+      <w:r>
+        <w:t xml:space="preserve">from the University of Bordeaux (France).</w:t>
+      </w:r>
+      <w:r>
+        <w:br w:type="textWrapping"/>
+      </w:r>
+      <w:r>
+        <w:rPr>
+          <w:i/>
+          <w:b/>
+        </w:rPr>
+        <w:t xml:space="preserve">Description:</w:t>
+      </w:r>
+      <w:r>
+        <w:t xml:space="preserve"> </w:t>
+      </w:r>
+      <w:r>
         <w:t xml:space="preserve">Hardware/Software co-design for data locality and coherence optimization in memory system for energy efficiency</w:t>
       </w:r>
       <w:r>
@@ -179,7 +250,7 @@
       <w:r>
         <w:t xml:space="preserve"> </w:t>
       </w:r>
-      <w:hyperlink r:id="rId25">
+      <w:hyperlink r:id="rId26">
         <w:r>
           <w:rPr>
             <w:rStyle w:val="Hyperlink"/>
@@ -196,7 +267,7 @@
       <w:r>
         <w:t xml:space="preserve"> </w:t>
       </w:r>
-      <w:hyperlink r:id="rId26">
+      <w:hyperlink r:id="rId27">
         <w:r>
           <w:rPr>
             <w:rStyle w:val="Hyperlink"/>
@@ -213,7 +284,7 @@
       <w:r>
         <w:t xml:space="preserve"> </w:t>
       </w:r>
-      <w:hyperlink r:id="rId27">
+      <w:hyperlink r:id="rId28">
         <w:r>
           <w:rPr>
             <w:rStyle w:val="Hyperlink"/>
@@ -230,7 +301,7 @@
       <w:r>
         <w:t xml:space="preserve"> </w:t>
       </w:r>
-      <w:hyperlink r:id="rId28">
+      <w:hyperlink r:id="rId29">
         <w:r>
           <w:rPr>
             <w:rStyle w:val="Hyperlink"/>
@@ -251,7 +322,7 @@
       <w:r>
         <w:t xml:space="preserve"> </w:t>
       </w:r>
-      <w:hyperlink r:id="rId29">
+      <w:hyperlink r:id="rId30">
         <w:r>
           <w:rPr>
             <w:rStyle w:val="Hyperlink"/>
@@ -265,7 +336,7 @@
       <w:r>
         <w:t xml:space="preserve"> </w:t>
       </w:r>
-      <w:hyperlink r:id="rId30">
+      <w:hyperlink r:id="rId31">
         <w:r>
           <w:rPr>
             <w:rStyle w:val="Hyperlink"/>
@@ -279,7 +350,7 @@
       <w:r>
         <w:t xml:space="preserve"> </w:t>
       </w:r>
-      <w:hyperlink r:id="rId31">
+      <w:hyperlink r:id="rId32">
         <w:r>
           <w:rPr>
             <w:rStyle w:val="Hyperlink"/>
@@ -293,7 +364,7 @@
       <w:r>
         <w:t xml:space="preserve"> </w:t>
       </w:r>
-      <w:hyperlink r:id="rId32">
+      <w:hyperlink r:id="rId33">
         <w:r>
           <w:rPr>
             <w:rStyle w:val="Hyperlink"/>
@@ -346,7 +417,7 @@
       <w:r>
         <w:t xml:space="preserve"> </w:t>
       </w:r>
-      <w:hyperlink r:id="rId33">
+      <w:hyperlink r:id="rId34">
         <w:r>
           <w:rPr>
             <w:rStyle w:val="Hyperlink"/>
@@ -363,7 +434,7 @@
       <w:r>
         <w:t xml:space="preserve"> </w:t>
       </w:r>
-      <w:hyperlink r:id="rId34">
+      <w:hyperlink r:id="rId35">
         <w:r>
           <w:rPr>
             <w:rStyle w:val="Hyperlink"/>
@@ -408,11 +479,60 @@
       <w:pPr>
         <w:pStyle w:val="Heading2"/>
       </w:pPr>
-      <w:bookmarkStart w:id="35" w:name="scientific-publications"/>
-      <w:bookmarkEnd w:id="35"/>
+      <w:bookmarkStart w:id="36" w:name="scientific-publications"/>
+      <w:bookmarkEnd w:id="36"/>
       <w:r>
         <w:t xml:space="preserve">Scientific Publications</w:t>
       </w:r>
+    </w:p>
+    <w:p>
+      <w:pPr>
+        <w:pStyle w:val="DefinitionTerm"/>
+      </w:pPr>
+      <w:r>
+        <w:t xml:space="preserve">2019</w:t>
+      </w:r>
+    </w:p>
+    <w:p>
+      <w:pPr>
+        <w:pStyle w:val="Compact"/>
+        <w:pStyle w:val="Definition"/>
+      </w:pPr>
+      <w:r>
+        <w:rPr>
+          <w:b/>
+        </w:rPr>
+        <w:t xml:space="preserve">Which Memory Abstraction for NVDIMM on Object Storage</w:t>
+      </w:r>
+      <w:r>
+        <w:br w:type="textWrapping"/>
+      </w:r>
+      <w:r>
+        <w:t xml:space="preserve">Vaumourin G., Laferriere C. Couvee P. and Valat</w:t>
+      </w:r>
+      <w:r>
+        <w:t xml:space="preserve"> </w:t>
+      </w:r>
+      <w:r>
+        <w:t xml:space="preserve">Presentation at ECMWF for the NEXTGenIO Workshop on applications of NVRAM storage to exascale I/O</w:t>
+      </w:r>
+      <w:r>
+        <w:t xml:space="preserve"> </w:t>
+      </w:r>
+      <w:r>
+        <w:t xml:space="preserve">Slides and Presentation available</w:t>
+      </w:r>
+      <w:r>
+        <w:t xml:space="preserve"> </w:t>
+      </w:r>
+      <w:hyperlink r:id="rId37">
+        <w:r>
+          <w:rPr>
+            <w:rStyle w:val="Hyperlink"/>
+          </w:rPr>
+          <w:t xml:space="preserve">here</w:t>
+        </w:r>
+      </w:hyperlink>
     </w:p>
     <w:p>
       <w:pPr>
@@ -460,7 +580,7 @@
       <w:r>
         <w:t xml:space="preserve"> </w:t>
       </w:r>
-      <w:hyperlink r:id="rId36">
+      <w:hyperlink r:id="rId38">
         <w:r>
           <w:rPr>
             <w:rStyle w:val="Hyperlink"/>
@@ -506,7 +626,7 @@
       <w:r>
         <w:t xml:space="preserve"> </w:t>
       </w:r>
-      <w:hyperlink r:id="rId37">
+      <w:hyperlink r:id="rId39">
         <w:r>
           <w:rPr>
             <w:rStyle w:val="Hyperlink"/>
@@ -535,12 +655,6 @@
         <w:t xml:space="preserve">Specific Read-only Data Management for Memory System Optimization</w:t>
       </w:r>
       <w:r>
-        <w:rPr>
-          <w:b/>
-        </w:rPr>
-        <w:t xml:space="preserve"> </w:t>
-      </w:r>
-      <w:r>
         <w:br w:type="textWrapping"/>
       </w:r>
       <w:r>
@@ -576,12 +690,6 @@
         <w:t xml:space="preserve">Co-simulating complex energy harvesting WSN applications: an in-tunnel wind powered monitoring example</w:t>
       </w:r>
       <w:r>
-        <w:rPr>
-          <w:b/>
-        </w:rPr>
-        <w:t xml:space="preserve"> </w:t>
-      </w:r>
-      <w:r>
         <w:br w:type="textWrapping"/>
       </w:r>
       <w:r>
@@ -617,12 +725,6 @@
         <w:t xml:space="preserve">Specific read only data management for memory hierarchy optimization</w:t>
       </w:r>
       <w:r>
-        <w:rPr>
-          <w:b/>
-        </w:rPr>
-        <w:t xml:space="preserve"> </w:t>
-      </w:r>
-      <w:r>
         <w:br w:type="textWrapping"/>
       </w:r>
       <w:r>
@@ -643,7 +745,7 @@
       <w:r>
         <w:t xml:space="preserve">[</w:t>
       </w:r>
-      <w:hyperlink r:id="rId38">
+      <w:hyperlink r:id="rId40">
         <w:r>
           <w:rPr>
             <w:rStyle w:val="Hyperlink"/>
@@ -659,10 +761,10 @@
       <w:pPr>
         <w:pStyle w:val="Heading2"/>
       </w:pPr>
-      <w:bookmarkStart w:id="39" w:name="teaching-and-organization-activities"/>
-      <w:bookmarkEnd w:id="39"/>
-      <w:r>
-        <w:t xml:space="preserve">Teaching and organization activities</w:t>
+      <w:bookmarkStart w:id="41" w:name="research-teaching-activities"/>
+      <w:bookmarkEnd w:id="41"/>
+      <w:r>
+        <w:t xml:space="preserve">Research &amp; Teaching Activities</w:t>
       </w:r>
     </w:p>
     <w:p>
@@ -670,7 +772,7 @@
         <w:pStyle w:val="DefinitionTerm"/>
       </w:pPr>
       <w:r>
-        <w:t xml:space="preserve">2018</w:t>
+        <w:t xml:space="preserve">2019</w:t>
       </w:r>
     </w:p>
     <w:p>
@@ -679,7 +781,18 @@
         <w:pStyle w:val="Definition"/>
       </w:pPr>
       <w:r>
-        <w:t xml:space="preserve">Co-Supervision of a PhD Student: Analyzing SPEC2017 benchmarks memory behavior</w:t>
+        <w:t xml:space="preserve">Contribution to the Sage European Project (</w:t>
+      </w:r>
+      <w:hyperlink r:id="rId42">
+        <w:r>
+          <w:rPr>
+            <w:rStyle w:val="Hyperlink"/>
+          </w:rPr>
+          <w:t xml:space="preserve">SAGE2</w:t>
+        </w:r>
+      </w:hyperlink>
+      <w:r>
+        <w:t xml:space="preserve">): studying the usage of persistent memory (DCPMM) within a multi-tiers object storage system (MERO) for Exescale</w:t>
       </w:r>
     </w:p>
     <w:p>
@@ -696,18 +809,7 @@
         <w:pStyle w:val="Definition"/>
       </w:pPr>
       <w:r>
-        <w:t xml:space="preserve">Sub-Reviewer of the International European Conference on Parallel and Distributed Computing Conference (</w:t>
-      </w:r>
-      <w:hyperlink r:id="rId40">
-        <w:r>
-          <w:rPr>
-            <w:rStyle w:val="Hyperlink"/>
-          </w:rPr>
-          <w:t xml:space="preserve">EuroPar’18</w:t>
-        </w:r>
-      </w:hyperlink>
-      <w:r>
-        <w:t xml:space="preserve">)</w:t>
+        <w:t xml:space="preserve">Co-Supervision of a PhD Student: Analyzing SPEC2017 benchmarks memory behavior</w:t>
       </w:r>
     </w:p>
     <w:p>
@@ -715,7 +817,7 @@
         <w:pStyle w:val="DefinitionTerm"/>
       </w:pPr>
       <w:r>
-        <w:t xml:space="preserve">2017</w:t>
+        <w:t xml:space="preserve">2018</w:t>
       </w:r>
     </w:p>
     <w:p>
@@ -724,19 +826,19 @@
         <w:pStyle w:val="Definition"/>
       </w:pPr>
       <w:r>
-        <w:t xml:space="preserve">Co-organizer of the 10th edition of the Scandinavian Multi-Core Workshop, the</w:t>
-      </w:r>
-      <w:r>
-        <w:t xml:space="preserve"> </w:t>
-      </w:r>
-      <w:hyperlink r:id="rId41">
-        <w:r>
-          <w:rPr>
-            <w:rStyle w:val="Hyperlink"/>
-          </w:rPr>
-          <w:t xml:space="preserve">MCC workshop</w:t>
-        </w:r>
-      </w:hyperlink>
+        <w:t xml:space="preserve">Sub-Reviewer of the International European Conference on Parallel and Distributed Computing Conference (</w:t>
+      </w:r>
+      <w:hyperlink r:id="rId43">
+        <w:r>
+          <w:rPr>
+            <w:rStyle w:val="Hyperlink"/>
+          </w:rPr>
+          <w:t xml:space="preserve">EuroPar’18</w:t>
+        </w:r>
+      </w:hyperlink>
+      <w:r>
+        <w:t xml:space="preserve">)</w:t>
+      </w:r>
     </w:p>
     <w:p>
       <w:pPr>
@@ -752,34 +854,17 @@
         <w:pStyle w:val="Definition"/>
       </w:pPr>
       <w:r>
-        <w:t xml:space="preserve">Member of the ACM’s Women in Computing</w:t>
-      </w:r>
-      <w:r>
-        <w:t xml:space="preserve"> </w:t>
-      </w:r>
-      <w:hyperlink r:id="rId42">
-        <w:r>
-          <w:rPr>
-            <w:rStyle w:val="Hyperlink"/>
-          </w:rPr>
-          <w:t xml:space="preserve">Uppsala Chapter</w:t>
-        </w:r>
-      </w:hyperlink>
-      <w:r>
-        <w:t xml:space="preserve"> </w:t>
-      </w:r>
-      <w:r>
-        <w:t xml:space="preserve">and organization of the</w:t>
-      </w:r>
-      <w:r>
-        <w:t xml:space="preserve"> </w:t>
-      </w:r>
-      <w:hyperlink r:id="rId43">
-        <w:r>
-          <w:rPr>
-            <w:rStyle w:val="Hyperlink"/>
-          </w:rPr>
-          <w:t xml:space="preserve">Ada Lovelace Celebration</w:t>
+        <w:t xml:space="preserve">Co-organizer of the 10th edition of the Scandinavian Multi-Core Workshop, the</w:t>
+      </w:r>
+      <w:r>
+        <w:t xml:space="preserve"> </w:t>
+      </w:r>
+      <w:hyperlink r:id="rId44">
+        <w:r>
+          <w:rPr>
+            <w:rStyle w:val="Hyperlink"/>
+          </w:rPr>
+          <w:t xml:space="preserve">MCC workshop</w:t>
         </w:r>
       </w:hyperlink>
     </w:p>
@@ -788,7 +873,7 @@
         <w:pStyle w:val="DefinitionTerm"/>
       </w:pPr>
       <w:r>
-        <w:t xml:space="preserve">2016</w:t>
+        <w:t xml:space="preserve">2017</w:t>
       </w:r>
     </w:p>
     <w:p>
@@ -797,6 +882,51 @@
         <w:pStyle w:val="Definition"/>
       </w:pPr>
       <w:r>
+        <w:t xml:space="preserve">Member of the ACM’s Women in Computing</w:t>
+      </w:r>
+      <w:r>
+        <w:t xml:space="preserve"> </w:t>
+      </w:r>
+      <w:hyperlink r:id="rId45">
+        <w:r>
+          <w:rPr>
+            <w:rStyle w:val="Hyperlink"/>
+          </w:rPr>
+          <w:t xml:space="preserve">Uppsala Chapter</w:t>
+        </w:r>
+      </w:hyperlink>
+      <w:r>
+        <w:t xml:space="preserve"> </w:t>
+      </w:r>
+      <w:r>
+        <w:t xml:space="preserve">and organization of the</w:t>
+      </w:r>
+      <w:r>
+        <w:t xml:space="preserve"> </w:t>
+      </w:r>
+      <w:hyperlink r:id="rId46">
+        <w:r>
+          <w:rPr>
+            <w:rStyle w:val="Hyperlink"/>
+          </w:rPr>
+          <w:t xml:space="preserve">Ada Lovelace Celebration</w:t>
+        </w:r>
+      </w:hyperlink>
+    </w:p>
+    <w:p>
+      <w:pPr>
+        <w:pStyle w:val="DefinitionTerm"/>
+      </w:pPr>
+      <w:r>
+        <w:t xml:space="preserve">2016</w:t>
+      </w:r>
+    </w:p>
+    <w:p>
+      <w:pPr>
+        <w:pStyle w:val="Compact"/>
+        <w:pStyle w:val="Definition"/>
+      </w:pPr>
+      <w:r>
         <w:t xml:space="preserve">Teacher Assistant for Embbeded system and Hardware Programmation at IUT de Cachan (France)</w:t>
       </w:r>
     </w:p>
@@ -805,7 +935,7 @@
         <w:pStyle w:val="Compact"/>
         <w:pStyle w:val="BlockText"/>
       </w:pPr>
-      <w:hyperlink r:id="rId44">
+      <w:hyperlink r:id="rId47">
         <w:r>
           <w:rPr>
             <w:rStyle w:val="Hyperlink"/>
@@ -822,7 +952,7 @@
       <w:r>
         <w:t xml:space="preserve"> </w:t>
       </w:r>
-      <w:hyperlink r:id="rId45">
+      <w:hyperlink r:id="rId48">
         <w:r>
           <w:rPr>
             <w:rStyle w:val="Hyperlink"/>
@@ -839,7 +969,7 @@
       <w:r>
         <w:t xml:space="preserve"> </w:t>
       </w:r>
-      <w:hyperlink r:id="rId46">
+      <w:hyperlink r:id="rId49">
         <w:r>
           <w:rPr>
             <w:rStyle w:val="Hyperlink"/>
@@ -959,7 +1089,7 @@
     </w:lvl>
   </w:abstractNum>
   <w:abstractNum w:abstractNumId="990">
-    <w:nsid w:val="3cb1482b"/>
+    <w:nsid w:val="2283aac3"/>
     <w:multiLevelType w:val="multilevel"/>
     <w:lvl w:ilvl="0">
       <w:numFmt w:val="bullet"/>
@@ -1040,7 +1170,7 @@
     </w:lvl>
   </w:abstractNum>
   <w:abstractNum w:abstractNumId="991">
-    <w:nsid w:val="1a91b8f3"/>
+    <w:nsid w:val="f9f06560"/>
     <w:multiLevelType w:val="multilevel"/>
     <w:lvl w:ilvl="0">
       <w:numFmt w:val="bullet"/>

</xml_diff>